<commit_message>
Moved button to add exercises below comobox for category selection to distinguish it from reset and save button.
</commit_message>
<xml_diff>
--- a/Sarahs Senf.docx
+++ b/Sarahs Senf.docx
@@ -10,8 +10,14 @@
           <w:ilvl w:val="0"/>
           <w:numId w:val="1"/>
         </w:numPr>
-      </w:pPr>
-      <w:r>
+        <w:rPr>
+          <w:strike/>
+        </w:rPr>
+      </w:pPr>
+      <w:r>
+        <w:rPr>
+          <w:strike/>
+        </w:rPr>
         <w:t>Beschreibung des Zirkeltraining: Namen Auf- und Abwärmübungen dynamisch in Text einfügen.</w:t>
       </w:r>
     </w:p>
@@ -34,8 +40,14 @@
           <w:ilvl w:val="0"/>
           <w:numId w:val="1"/>
         </w:numPr>
-      </w:pPr>
-      <w:r>
+        <w:rPr>
+          <w:strike/>
+        </w:rPr>
+      </w:pPr>
+      <w:r>
+        <w:rPr>
+          <w:strike/>
+        </w:rPr>
         <w:t>Wenn nich genug Übungen vorhanden, warum kann man dann noch 4 Runden einstellen?</w:t>
       </w:r>
     </w:p>
@@ -148,21 +160,21 @@
       </w:pPr>
       <w:r>
         <w:t>Punkte entfernen für Auf- und Abwärmübungen</w:t>
-      </w:r>
-    </w:p>
-    <w:p>
-      <w:pPr>
-        <w:pStyle w:val="ListParagraph"/>
-        <w:numPr>
-          <w:ilvl w:val="0"/>
-          <w:numId w:val="1"/>
-        </w:numPr>
-      </w:pPr>
-      <w:r>
-        <w:t>Training beendet – Nachricht auch zeigen, wenn keine Punkte vergeben wurden.</w:t>
       </w:r>
       <w:bookmarkStart w:id="0" w:name="_GoBack"/>
       <w:bookmarkEnd w:id="0"/>
+    </w:p>
+    <w:p>
+      <w:pPr>
+        <w:pStyle w:val="ListParagraph"/>
+        <w:numPr>
+          <w:ilvl w:val="0"/>
+          <w:numId w:val="1"/>
+        </w:numPr>
+      </w:pPr>
+      <w:r>
+        <w:t>Training beendet – Nachricht auch zeigen, wenn keine Punkte vergeben wurden.</w:t>
+      </w:r>
     </w:p>
     <w:p/>
     <w:p>

</xml_diff>

<commit_message>
Added explanation of training points
</commit_message>
<xml_diff>
--- a/Sarahs Senf.docx
+++ b/Sarahs Senf.docx
@@ -94,8 +94,14 @@
           <w:ilvl w:val="0"/>
           <w:numId w:val="1"/>
         </w:numPr>
-      </w:pPr>
-      <w:r>
+        <w:rPr>
+          <w:strike/>
+        </w:rPr>
+      </w:pPr>
+      <w:r>
+        <w:rPr>
+          <w:strike/>
+        </w:rPr>
         <w:t>Trainingspunkte müssen erklärt werden</w:t>
       </w:r>
     </w:p>
@@ -160,27 +166,27 @@
       </w:pPr>
       <w:r>
         <w:t>Punkte entfernen für Auf- und Abwärmübungen</w:t>
+      </w:r>
+    </w:p>
+    <w:p>
+      <w:pPr>
+        <w:pStyle w:val="ListParagraph"/>
+        <w:numPr>
+          <w:ilvl w:val="0"/>
+          <w:numId w:val="1"/>
+        </w:numPr>
+      </w:pPr>
+      <w:r>
+        <w:t>Training beendet – Nachricht auch zeigen, wenn keine Punkte vergeben wurden.</w:t>
+      </w:r>
+    </w:p>
+    <w:p/>
+    <w:p>
+      <w:r>
+        <w:t>Who you are Mihail</w:t>
       </w:r>
       <w:bookmarkStart w:id="0" w:name="_GoBack"/>
       <w:bookmarkEnd w:id="0"/>
-    </w:p>
-    <w:p>
-      <w:pPr>
-        <w:pStyle w:val="ListParagraph"/>
-        <w:numPr>
-          <w:ilvl w:val="0"/>
-          <w:numId w:val="1"/>
-        </w:numPr>
-      </w:pPr>
-      <w:r>
-        <w:t>Training beendet – Nachricht auch zeigen, wenn keine Punkte vergeben wurden.</w:t>
-      </w:r>
-    </w:p>
-    <w:p/>
-    <w:p>
-      <w:r>
-        <w:t>Who you are Mihail</w:t>
-      </w:r>
     </w:p>
     <w:sectPr>
       <w:pgSz w:w="11906" w:h="16838"/>

</xml_diff>

<commit_message>
Added RadioButtons to EditTrainingScheduleView to facilitate the input of training schedule goals
</commit_message>
<xml_diff>
--- a/Sarahs Senf.docx
+++ b/Sarahs Senf.docx
@@ -30,7 +30,15 @@
         </w:numPr>
       </w:pPr>
       <w:r>
-        <w:t>Hinzufügen Button unter Combox und über Übungsliste, damit nicht gleichwertig mit Speichern und Verwerfen</w:t>
+        <w:t xml:space="preserve">Hinzufügen Button </w:t>
+      </w:r>
+      <w:r>
+        <w:t>unter</w:t>
+      </w:r>
+      <w:bookmarkStart w:id="0" w:name="_GoBack"/>
+      <w:bookmarkEnd w:id="0"/>
+      <w:r>
+        <w:t xml:space="preserve"> Combox und über Übungsliste, damit nicht gleichwertig mit Speichern und Verwerfen</w:t>
       </w:r>
     </w:p>
     <w:p>
@@ -58,8 +66,14 @@
           <w:ilvl w:val="0"/>
           <w:numId w:val="1"/>
         </w:numPr>
-      </w:pPr>
-      <w:r>
+        <w:rPr>
+          <w:strike/>
+        </w:rPr>
+      </w:pPr>
+      <w:r>
+        <w:rPr>
+          <w:strike/>
+        </w:rPr>
         <w:t>Gesamt in Diagram als erste Wahl</w:t>
       </w:r>
     </w:p>
@@ -185,8 +199,6 @@
       <w:r>
         <w:t>Who you are Mihail</w:t>
       </w:r>
-      <w:bookmarkStart w:id="0" w:name="_GoBack"/>
-      <w:bookmarkEnd w:id="0"/>
     </w:p>
     <w:sectPr>
       <w:pgSz w:w="11906" w:h="16838"/>

</xml_diff>

<commit_message>
Fixed bug that duration combobox was not reset in EditTrainingScheduleView when ResetCommand was executed
</commit_message>
<xml_diff>
--- a/Sarahs Senf.docx
+++ b/Sarahs Senf.docx
@@ -28,78 +28,102 @@
           <w:ilvl w:val="0"/>
           <w:numId w:val="1"/>
         </w:numPr>
-      </w:pPr>
-      <w:r>
+        <w:rPr>
+          <w:strike/>
+        </w:rPr>
+      </w:pPr>
+      <w:r>
+        <w:rPr>
+          <w:strike/>
+        </w:rPr>
         <w:t xml:space="preserve">Hinzufügen Button </w:t>
       </w:r>
       <w:r>
+        <w:rPr>
+          <w:strike/>
+        </w:rPr>
         <w:t>unter</w:t>
       </w:r>
+      <w:r>
+        <w:rPr>
+          <w:strike/>
+        </w:rPr>
+        <w:t xml:space="preserve"> Combox und über Übungsliste, damit nicht gleichwertig mit Speichern und Verwerfen</w:t>
+      </w:r>
+    </w:p>
+    <w:p>
+      <w:pPr>
+        <w:pStyle w:val="ListParagraph"/>
+        <w:numPr>
+          <w:ilvl w:val="0"/>
+          <w:numId w:val="1"/>
+        </w:numPr>
+        <w:rPr>
+          <w:strike/>
+        </w:rPr>
+      </w:pPr>
+      <w:r>
+        <w:rPr>
+          <w:strike/>
+        </w:rPr>
+        <w:t>Wenn nich genug Übungen vorhanden, warum kann man dann noch 4 Runden einstellen?</w:t>
+      </w:r>
+    </w:p>
+    <w:p>
+      <w:pPr>
+        <w:pStyle w:val="ListParagraph"/>
+        <w:numPr>
+          <w:ilvl w:val="0"/>
+          <w:numId w:val="1"/>
+        </w:numPr>
+        <w:rPr>
+          <w:strike/>
+        </w:rPr>
+      </w:pPr>
+      <w:r>
+        <w:rPr>
+          <w:strike/>
+        </w:rPr>
+        <w:t>Gesamt in Diagram als erste Wahl</w:t>
+      </w:r>
+    </w:p>
+    <w:p>
+      <w:pPr>
+        <w:pStyle w:val="ListParagraph"/>
+        <w:numPr>
+          <w:ilvl w:val="0"/>
+          <w:numId w:val="1"/>
+        </w:numPr>
+        <w:rPr>
+          <w:strike/>
+        </w:rPr>
+      </w:pPr>
+      <w:r>
+        <w:rPr>
+          <w:strike/>
+        </w:rPr>
+        <w:t>Radiobutton: Gesamtpunkte gleichmäßig auf Kategorien verteilen – Gesamtpunkte aus Kategorien errechnen – Freie Punktezielvergabe</w:t>
+      </w:r>
+    </w:p>
+    <w:p>
+      <w:pPr>
+        <w:pStyle w:val="ListParagraph"/>
+        <w:numPr>
+          <w:ilvl w:val="0"/>
+          <w:numId w:val="1"/>
+        </w:numPr>
+        <w:rPr>
+          <w:strike/>
+        </w:rPr>
+      </w:pPr>
       <w:bookmarkStart w:id="0" w:name="_GoBack"/>
+      <w:r>
+        <w:rPr>
+          <w:strike/>
+        </w:rPr>
+        <w:t>Bug: Trainingsplan zurücksetzen (fortlaufend) setzt Dauer Kombobox nicht zurück</w:t>
+      </w:r>
       <w:bookmarkEnd w:id="0"/>
-      <w:r>
-        <w:t xml:space="preserve"> Combox und über Übungsliste, damit nicht gleichwertig mit Speichern und Verwerfen</w:t>
-      </w:r>
-    </w:p>
-    <w:p>
-      <w:pPr>
-        <w:pStyle w:val="ListParagraph"/>
-        <w:numPr>
-          <w:ilvl w:val="0"/>
-          <w:numId w:val="1"/>
-        </w:numPr>
-        <w:rPr>
-          <w:strike/>
-        </w:rPr>
-      </w:pPr>
-      <w:r>
-        <w:rPr>
-          <w:strike/>
-        </w:rPr>
-        <w:t>Wenn nich genug Übungen vorhanden, warum kann man dann noch 4 Runden einstellen?</w:t>
-      </w:r>
-    </w:p>
-    <w:p>
-      <w:pPr>
-        <w:pStyle w:val="ListParagraph"/>
-        <w:numPr>
-          <w:ilvl w:val="0"/>
-          <w:numId w:val="1"/>
-        </w:numPr>
-        <w:rPr>
-          <w:strike/>
-        </w:rPr>
-      </w:pPr>
-      <w:r>
-        <w:rPr>
-          <w:strike/>
-        </w:rPr>
-        <w:t>Gesamt in Diagram als erste Wahl</w:t>
-      </w:r>
-    </w:p>
-    <w:p>
-      <w:pPr>
-        <w:pStyle w:val="ListParagraph"/>
-        <w:numPr>
-          <w:ilvl w:val="0"/>
-          <w:numId w:val="1"/>
-        </w:numPr>
-      </w:pPr>
-      <w:r>
-        <w:t>Radiobutton: Gesamtpunkte gleichmäßig auf Kategorien verteilen – Gesamtpunkte aus Kategorien errechnen – Freie Punktezielvergabe</w:t>
-      </w:r>
-    </w:p>
-    <w:p>
-      <w:pPr>
-        <w:pStyle w:val="ListParagraph"/>
-        <w:numPr>
-          <w:ilvl w:val="0"/>
-          <w:numId w:val="1"/>
-        </w:numPr>
-      </w:pPr>
-      <w:r>
-        <w:t>Bug: Trainingsplan zurücksetzen (fortlaufend) setzt Dauer Kombobox nicht zurück</w:t>
-      </w:r>
     </w:p>
     <w:p>
       <w:pPr>

</xml_diff>

<commit_message>
Disabled completion of exercises in training as long as training is not active; extended display of exercises in training: if corresponding category is active and scores are set, the display will show achievable score for category; scores will now only be added for the completion of active categories; added message for finishing training without achieving scores.
</commit_message>
<xml_diff>
--- a/Sarahs Senf.docx
+++ b/Sarahs Senf.docx
@@ -116,107 +116,178 @@
           <w:strike/>
         </w:rPr>
       </w:pPr>
+      <w:r>
+        <w:rPr>
+          <w:strike/>
+        </w:rPr>
+        <w:t>Bug: Trainingsplan zurücksetzen (fortlaufend) setzt Dauer Kombobox nicht zurück</w:t>
+      </w:r>
+    </w:p>
+    <w:p>
+      <w:pPr>
+        <w:pStyle w:val="ListParagraph"/>
+        <w:numPr>
+          <w:ilvl w:val="0"/>
+          <w:numId w:val="1"/>
+        </w:numPr>
+        <w:rPr>
+          <w:strike/>
+        </w:rPr>
+      </w:pPr>
+      <w:r>
+        <w:rPr>
+          <w:strike/>
+        </w:rPr>
+        <w:t>Trainingspunkte müssen erklärt werden</w:t>
+      </w:r>
+    </w:p>
+    <w:p>
+      <w:pPr>
+        <w:pStyle w:val="ListParagraph"/>
+        <w:numPr>
+          <w:ilvl w:val="0"/>
+          <w:numId w:val="1"/>
+        </w:numPr>
+        <w:rPr>
+          <w:strike/>
+        </w:rPr>
+      </w:pPr>
+      <w:r>
+        <w:rPr>
+          <w:strike/>
+        </w:rPr>
+        <w:t>Disablen von Übungen im Training, solange das Training noch nicht läuft</w:t>
+      </w:r>
+    </w:p>
+    <w:p>
+      <w:pPr>
+        <w:pStyle w:val="ListParagraph"/>
+        <w:numPr>
+          <w:ilvl w:val="0"/>
+          <w:numId w:val="1"/>
+        </w:numPr>
+        <w:rPr>
+          <w:strike/>
+        </w:rPr>
+      </w:pPr>
+      <w:r>
+        <w:rPr>
+          <w:strike/>
+        </w:rPr>
+        <w:t>Anzeige von Übungen erweitern: Kategoriename (wenn aktiv) und Punkte für das Absolvieren (wenn Kategorie aktiv)</w:t>
+      </w:r>
+    </w:p>
+    <w:p>
+      <w:pPr>
+        <w:pStyle w:val="ListParagraph"/>
+        <w:numPr>
+          <w:ilvl w:val="0"/>
+          <w:numId w:val="1"/>
+        </w:numPr>
+      </w:pPr>
+      <w:r>
+        <w:t>Vergeben von Punkten für Auf- und Abwärmübungen unterbinden</w:t>
+      </w:r>
+    </w:p>
+    <w:p>
+      <w:pPr>
+        <w:pStyle w:val="ListParagraph"/>
+        <w:numPr>
+          <w:ilvl w:val="0"/>
+          <w:numId w:val="1"/>
+        </w:numPr>
+      </w:pPr>
+      <w:r>
+        <w:t>Löschen von Übungen aus Training implementieren.</w:t>
+      </w:r>
+    </w:p>
+    <w:p>
+      <w:pPr>
+        <w:pStyle w:val="ListParagraph"/>
+        <w:numPr>
+          <w:ilvl w:val="0"/>
+          <w:numId w:val="1"/>
+        </w:numPr>
+      </w:pPr>
+      <w:r>
+        <w:t>Hoch- und Runterschieben von Übungen im Training implementieren</w:t>
+      </w:r>
+    </w:p>
+    <w:p>
+      <w:pPr>
+        <w:pStyle w:val="ListParagraph"/>
+        <w:numPr>
+          <w:ilvl w:val="0"/>
+          <w:numId w:val="1"/>
+        </w:numPr>
+      </w:pPr>
+      <w:r>
+        <w:t>Training laden und Speichern implementieren</w:t>
+      </w:r>
+    </w:p>
+    <w:p>
+      <w:pPr>
+        <w:pStyle w:val="ListParagraph"/>
+        <w:numPr>
+          <w:ilvl w:val="0"/>
+          <w:numId w:val="1"/>
+        </w:numPr>
+      </w:pPr>
+      <w:r>
+        <w:t>„</w:t>
+      </w:r>
+      <w:r>
+        <w:t xml:space="preserve">Benutzerdefiniertes Training“ locken, wenn eine Übung hinzugefügt wird, aber das Training  noch nicht gestartet ist. </w:t>
+      </w:r>
+    </w:p>
+    <w:p>
+      <w:pPr>
+        <w:pStyle w:val="ListParagraph"/>
+        <w:numPr>
+          <w:ilvl w:val="0"/>
+          <w:numId w:val="1"/>
+        </w:numPr>
+        <w:rPr>
+          <w:strike/>
+        </w:rPr>
+      </w:pPr>
+      <w:r>
+        <w:rPr>
+          <w:strike/>
+        </w:rPr>
+        <w:t>Training beendet – Nachricht auch zeigen, wenn keine Punkte vergeben wurden.</w:t>
+      </w:r>
+    </w:p>
+    <w:p>
+      <w:pPr>
+        <w:pStyle w:val="ListParagraph"/>
+        <w:numPr>
+          <w:ilvl w:val="0"/>
+          <w:numId w:val="1"/>
+        </w:numPr>
+      </w:pPr>
+      <w:r>
+        <w:t>Punkte entfernen für Auf- und Abwärmübungen</w:t>
+      </w:r>
+    </w:p>
+    <w:p>
+      <w:pPr>
+        <w:pStyle w:val="ListParagraph"/>
+        <w:numPr>
+          <w:ilvl w:val="0"/>
+          <w:numId w:val="1"/>
+        </w:numPr>
+      </w:pPr>
+      <w:r>
+        <w:t>Ausblenden Trianingssettings nach Start</w:t>
+      </w:r>
+    </w:p>
+    <w:p>
+      <w:pPr>
+        <w:pStyle w:val="ListParagraph"/>
+      </w:pPr>
       <w:bookmarkStart w:id="0" w:name="_GoBack"/>
-      <w:r>
-        <w:rPr>
-          <w:strike/>
-        </w:rPr>
-        <w:t>Bug: Trainingsplan zurücksetzen (fortlaufend) setzt Dauer Kombobox nicht zurück</w:t>
-      </w:r>
       <w:bookmarkEnd w:id="0"/>
-    </w:p>
-    <w:p>
-      <w:pPr>
-        <w:pStyle w:val="ListParagraph"/>
-        <w:numPr>
-          <w:ilvl w:val="0"/>
-          <w:numId w:val="1"/>
-        </w:numPr>
-        <w:rPr>
-          <w:strike/>
-        </w:rPr>
-      </w:pPr>
-      <w:r>
-        <w:rPr>
-          <w:strike/>
-        </w:rPr>
-        <w:t>Trainingspunkte müssen erklärt werden</w:t>
-      </w:r>
-    </w:p>
-    <w:p>
-      <w:pPr>
-        <w:pStyle w:val="ListParagraph"/>
-        <w:numPr>
-          <w:ilvl w:val="0"/>
-          <w:numId w:val="1"/>
-        </w:numPr>
-      </w:pPr>
-      <w:r>
-        <w:t>Ausblenden Trianingssettings nach Start</w:t>
-      </w:r>
-    </w:p>
-    <w:p>
-      <w:pPr>
-        <w:pStyle w:val="ListParagraph"/>
-        <w:numPr>
-          <w:ilvl w:val="0"/>
-          <w:numId w:val="1"/>
-        </w:numPr>
-      </w:pPr>
-      <w:r>
-        <w:t>Training laden und Speichern implementieren</w:t>
-      </w:r>
-    </w:p>
-    <w:p>
-      <w:pPr>
-        <w:pStyle w:val="ListParagraph"/>
-        <w:numPr>
-          <w:ilvl w:val="0"/>
-          <w:numId w:val="1"/>
-        </w:numPr>
-      </w:pPr>
-      <w:r>
-        <w:t>„</w:t>
-      </w:r>
-      <w:r>
-        <w:t xml:space="preserve">Benutzerdefiniertes Training“ locken, wenn eine Übung hinzugefügt wird, aber das Training  noch nicht gestartet ist. </w:t>
-      </w:r>
-    </w:p>
-    <w:p>
-      <w:pPr>
-        <w:pStyle w:val="ListParagraph"/>
-        <w:numPr>
-          <w:ilvl w:val="0"/>
-          <w:numId w:val="1"/>
-        </w:numPr>
-      </w:pPr>
-      <w:r>
-        <w:t>Löschen Taste zu Trainingsübung hinzufügen, sichtbar, solange Training nicht gestartet.</w:t>
-      </w:r>
-    </w:p>
-    <w:p>
-      <w:pPr>
-        <w:pStyle w:val="ListParagraph"/>
-        <w:numPr>
-          <w:ilvl w:val="0"/>
-          <w:numId w:val="1"/>
-        </w:numPr>
-      </w:pPr>
-      <w:r>
-        <w:t>Punkte entfernen für Auf- und Abwärmübungen</w:t>
-      </w:r>
-    </w:p>
-    <w:p>
-      <w:pPr>
-        <w:pStyle w:val="ListParagraph"/>
-        <w:numPr>
-          <w:ilvl w:val="0"/>
-          <w:numId w:val="1"/>
-        </w:numPr>
-      </w:pPr>
-      <w:r>
-        <w:t>Training beendet – Nachricht auch zeigen, wenn keine Punkte vergeben wurden.</w:t>
-      </w:r>
     </w:p>
     <w:p/>
     <w:p>

</xml_diff>

<commit_message>
Disabled editing scores for warm up and cool down exercises.
</commit_message>
<xml_diff>
--- a/Sarahs Senf.docx
+++ b/Sarahs Senf.docx
@@ -184,20 +184,34 @@
           <w:ilvl w:val="0"/>
           <w:numId w:val="1"/>
         </w:numPr>
-      </w:pPr>
-      <w:r>
+        <w:rPr>
+          <w:strike/>
+        </w:rPr>
+      </w:pPr>
+      <w:bookmarkStart w:id="0" w:name="_GoBack"/>
+      <w:r>
+        <w:rPr>
+          <w:strike/>
+        </w:rPr>
         <w:t>Vergeben von Punkten für Auf- und Abwärmübungen unterbinden</w:t>
       </w:r>
     </w:p>
-    <w:p>
-      <w:pPr>
-        <w:pStyle w:val="ListParagraph"/>
-        <w:numPr>
-          <w:ilvl w:val="0"/>
-          <w:numId w:val="1"/>
-        </w:numPr>
-      </w:pPr>
-      <w:r>
+    <w:bookmarkEnd w:id="0"/>
+    <w:p>
+      <w:pPr>
+        <w:pStyle w:val="ListParagraph"/>
+        <w:numPr>
+          <w:ilvl w:val="0"/>
+          <w:numId w:val="1"/>
+        </w:numPr>
+        <w:rPr>
+          <w:strike/>
+        </w:rPr>
+      </w:pPr>
+      <w:r>
+        <w:rPr>
+          <w:strike/>
+        </w:rPr>
         <w:t>Löschen von Übungen aus Training implementieren.</w:t>
       </w:r>
     </w:p>
@@ -286,8 +300,6 @@
       <w:pPr>
         <w:pStyle w:val="ListParagraph"/>
       </w:pPr>
-      <w:bookmarkStart w:id="0" w:name="_GoBack"/>
-      <w:bookmarkEnd w:id="0"/>
     </w:p>
     <w:p/>
     <w:p>

</xml_diff>

<commit_message>
Added buttons to import and export a training; hide triaining settings, once training is active
</commit_message>
<xml_diff>
--- a/Sarahs Senf.docx
+++ b/Sarahs Senf.docx
@@ -188,118 +188,121 @@
           <w:strike/>
         </w:rPr>
       </w:pPr>
+      <w:r>
+        <w:rPr>
+          <w:strike/>
+        </w:rPr>
+        <w:t>Vergeben von Punkten für Auf- und Abwärmübungen unterbinden</w:t>
+      </w:r>
+    </w:p>
+    <w:p>
+      <w:pPr>
+        <w:pStyle w:val="ListParagraph"/>
+        <w:numPr>
+          <w:ilvl w:val="0"/>
+          <w:numId w:val="1"/>
+        </w:numPr>
+        <w:rPr>
+          <w:strike/>
+        </w:rPr>
+      </w:pPr>
+      <w:r>
+        <w:rPr>
+          <w:strike/>
+        </w:rPr>
+        <w:t>Löschen von Übungen aus Training implementieren.</w:t>
+      </w:r>
+    </w:p>
+    <w:p>
+      <w:pPr>
+        <w:pStyle w:val="ListParagraph"/>
+        <w:numPr>
+          <w:ilvl w:val="0"/>
+          <w:numId w:val="1"/>
+        </w:numPr>
+      </w:pPr>
+      <w:r>
+        <w:t>Hoch- und Runterschieben von Übungen im Training implementieren</w:t>
+      </w:r>
+    </w:p>
+    <w:p>
+      <w:pPr>
+        <w:pStyle w:val="ListParagraph"/>
+        <w:numPr>
+          <w:ilvl w:val="0"/>
+          <w:numId w:val="1"/>
+        </w:numPr>
+        <w:rPr>
+          <w:strike/>
+        </w:rPr>
+      </w:pPr>
+      <w:r>
+        <w:rPr>
+          <w:strike/>
+        </w:rPr>
+        <w:t>Training laden und Speichern implementieren</w:t>
+      </w:r>
+    </w:p>
+    <w:p>
+      <w:pPr>
+        <w:pStyle w:val="ListParagraph"/>
+        <w:numPr>
+          <w:ilvl w:val="0"/>
+          <w:numId w:val="1"/>
+        </w:numPr>
+        <w:rPr>
+          <w:strike/>
+        </w:rPr>
+      </w:pPr>
+      <w:r>
+        <w:rPr>
+          <w:strike/>
+        </w:rPr>
+        <w:t>„</w:t>
+      </w:r>
+      <w:r>
+        <w:rPr>
+          <w:strike/>
+        </w:rPr>
+        <w:t xml:space="preserve">Benutzerdefiniertes Training“ locken, wenn eine Übung hinzugefügt wird, aber das Training  noch nicht gestartet ist. </w:t>
+      </w:r>
+    </w:p>
+    <w:p>
+      <w:pPr>
+        <w:pStyle w:val="ListParagraph"/>
+        <w:numPr>
+          <w:ilvl w:val="0"/>
+          <w:numId w:val="1"/>
+        </w:numPr>
+        <w:rPr>
+          <w:strike/>
+        </w:rPr>
+      </w:pPr>
+      <w:r>
+        <w:rPr>
+          <w:strike/>
+        </w:rPr>
+        <w:t>Training beendet – Nachricht auch zeigen, wenn keine Punkte vergeben wurden.</w:t>
+      </w:r>
+    </w:p>
+    <w:p>
+      <w:pPr>
+        <w:pStyle w:val="ListParagraph"/>
+        <w:numPr>
+          <w:ilvl w:val="0"/>
+          <w:numId w:val="1"/>
+        </w:numPr>
+      </w:pPr>
+      <w:r>
+        <w:t>Ausblenden Trianingssettings nach Start</w:t>
+      </w:r>
+    </w:p>
+    <w:p>
+      <w:pPr>
+        <w:pStyle w:val="ListParagraph"/>
+      </w:pPr>
       <w:bookmarkStart w:id="0" w:name="_GoBack"/>
-      <w:r>
-        <w:rPr>
-          <w:strike/>
-        </w:rPr>
-        <w:t>Vergeben von Punkten für Auf- und Abwärmübungen unterbinden</w:t>
-      </w:r>
-    </w:p>
-    <w:bookmarkEnd w:id="0"/>
-    <w:p>
-      <w:pPr>
-        <w:pStyle w:val="ListParagraph"/>
-        <w:numPr>
-          <w:ilvl w:val="0"/>
-          <w:numId w:val="1"/>
-        </w:numPr>
-        <w:rPr>
-          <w:strike/>
-        </w:rPr>
-      </w:pPr>
-      <w:r>
-        <w:rPr>
-          <w:strike/>
-        </w:rPr>
-        <w:t>Löschen von Übungen aus Training implementieren.</w:t>
-      </w:r>
-    </w:p>
-    <w:p>
-      <w:pPr>
-        <w:pStyle w:val="ListParagraph"/>
-        <w:numPr>
-          <w:ilvl w:val="0"/>
-          <w:numId w:val="1"/>
-        </w:numPr>
-      </w:pPr>
-      <w:r>
-        <w:t>Hoch- und Runterschieben von Übungen im Training implementieren</w:t>
-      </w:r>
-    </w:p>
-    <w:p>
-      <w:pPr>
-        <w:pStyle w:val="ListParagraph"/>
-        <w:numPr>
-          <w:ilvl w:val="0"/>
-          <w:numId w:val="1"/>
-        </w:numPr>
-      </w:pPr>
-      <w:r>
-        <w:t>Training laden und Speichern implementieren</w:t>
-      </w:r>
-    </w:p>
-    <w:p>
-      <w:pPr>
-        <w:pStyle w:val="ListParagraph"/>
-        <w:numPr>
-          <w:ilvl w:val="0"/>
-          <w:numId w:val="1"/>
-        </w:numPr>
-      </w:pPr>
-      <w:r>
-        <w:t>„</w:t>
-      </w:r>
-      <w:r>
-        <w:t xml:space="preserve">Benutzerdefiniertes Training“ locken, wenn eine Übung hinzugefügt wird, aber das Training  noch nicht gestartet ist. </w:t>
-      </w:r>
-    </w:p>
-    <w:p>
-      <w:pPr>
-        <w:pStyle w:val="ListParagraph"/>
-        <w:numPr>
-          <w:ilvl w:val="0"/>
-          <w:numId w:val="1"/>
-        </w:numPr>
-        <w:rPr>
-          <w:strike/>
-        </w:rPr>
-      </w:pPr>
-      <w:r>
-        <w:rPr>
-          <w:strike/>
-        </w:rPr>
-        <w:t>Training beendet – Nachricht auch zeigen, wenn keine Punkte vergeben wurden.</w:t>
-      </w:r>
-    </w:p>
-    <w:p>
-      <w:pPr>
-        <w:pStyle w:val="ListParagraph"/>
-        <w:numPr>
-          <w:ilvl w:val="0"/>
-          <w:numId w:val="1"/>
-        </w:numPr>
-      </w:pPr>
-      <w:r>
-        <w:t>Punkte entfernen für Auf- und Abwärmübungen</w:t>
-      </w:r>
-    </w:p>
-    <w:p>
-      <w:pPr>
-        <w:pStyle w:val="ListParagraph"/>
-        <w:numPr>
-          <w:ilvl w:val="0"/>
-          <w:numId w:val="1"/>
-        </w:numPr>
-      </w:pPr>
-      <w:r>
-        <w:t>Ausblenden Trianingssettings nach Start</w:t>
-      </w:r>
-    </w:p>
-    <w:p>
-      <w:pPr>
-        <w:pStyle w:val="ListParagraph"/>
-      </w:pPr>
+      <w:bookmarkEnd w:id="0"/>
     </w:p>
     <w:p/>
     <w:p>

</xml_diff>

<commit_message>
Added buttons to move training elements up an down
</commit_message>
<xml_diff>
--- a/Sarahs Senf.docx
+++ b/Sarahs Senf.docx
@@ -220,8 +220,14 @@
           <w:ilvl w:val="0"/>
           <w:numId w:val="1"/>
         </w:numPr>
-      </w:pPr>
-      <w:r>
+        <w:rPr>
+          <w:strike/>
+        </w:rPr>
+      </w:pPr>
+      <w:r>
+        <w:rPr>
+          <w:strike/>
+        </w:rPr>
         <w:t>Hoch- und Runterschieben von Übungen im Training implementieren</w:t>
       </w:r>
     </w:p>
@@ -292,17 +298,38 @@
           <w:ilvl w:val="0"/>
           <w:numId w:val="1"/>
         </w:numPr>
-      </w:pPr>
-      <w:r>
+        <w:rPr>
+          <w:strike/>
+        </w:rPr>
+      </w:pPr>
+      <w:r>
+        <w:rPr>
+          <w:strike/>
+        </w:rPr>
         <w:t>Ausblenden Trianingssettings nach Start</w:t>
       </w:r>
     </w:p>
     <w:p>
       <w:pPr>
         <w:pStyle w:val="ListParagraph"/>
-      </w:pPr>
+        <w:numPr>
+          <w:ilvl w:val="0"/>
+          <w:numId w:val="1"/>
+        </w:numPr>
+        <w:rPr>
+          <w:strike/>
+        </w:rPr>
+      </w:pPr>
+      <w:r>
+        <w:t>Einheiten frei konfigurierbar machen</w:t>
+      </w:r>
       <w:bookmarkStart w:id="0" w:name="_GoBack"/>
       <w:bookmarkEnd w:id="0"/>
+    </w:p>
+    <w:p>
+      <w:pPr>
+        <w:pStyle w:val="ListParagraph"/>
+      </w:pPr>
     </w:p>
     <w:p/>
     <w:p>

</xml_diff>